<commit_message>
Risolti numerosi bug (segnalati nel documento)
</commit_message>
<xml_diff>
--- a/documentazione/Bug Progetto.docx
+++ b/documentazione/Bug Progetto.docx
@@ -12,7 +12,21 @@
         <w:rPr>
           <w:b/>
         </w:rPr>
-        <w:t>1 Aprile 2016</w:t>
+        <w:t xml:space="preserve">1 </w:t>
+      </w:r>
+      <w:proofErr w:type="gramStart"/>
+      <w:r>
+        <w:rPr>
+          <w:b/>
+        </w:rPr>
+        <w:t>Aprile</w:t>
+      </w:r>
+      <w:proofErr w:type="gramEnd"/>
+      <w:r>
+        <w:rPr>
+          <w:b/>
+        </w:rPr>
+        <w:t xml:space="preserve"> 2016</w:t>
       </w:r>
     </w:p>
     <w:p/>
@@ -31,23 +45,81 @@
         <w:t>”</w:t>
       </w:r>
       <w:r>
-        <w:t>. L’indirizzo viene preso correttamente dalla jTextField, perché se faccio      newStruttura.setIndirizzo(jTextFieldIndirizzo.getText());</w:t>
+        <w:t xml:space="preserve">. L’indirizzo viene preso correttamente dalla </w:t>
+      </w:r>
+      <w:proofErr w:type="spellStart"/>
+      <w:r>
+        <w:t>jTextField</w:t>
+      </w:r>
+      <w:proofErr w:type="spellEnd"/>
+      <w:r>
+        <w:t xml:space="preserve">, perché se faccio      </w:t>
+      </w:r>
+      <w:proofErr w:type="spellStart"/>
+      <w:r>
+        <w:t>newStruttura.setIndirizzo</w:t>
+      </w:r>
+      <w:proofErr w:type="spellEnd"/>
+      <w:r>
+        <w:t>(</w:t>
+      </w:r>
+      <w:proofErr w:type="spellStart"/>
+      <w:r>
+        <w:t>jTextFieldIndirizzo.getText</w:t>
+      </w:r>
+      <w:proofErr w:type="spellEnd"/>
+      <w:r>
+        <w:t>());</w:t>
       </w:r>
     </w:p>
     <w:p>
       <w:pPr>
         <w:ind w:left="708" w:firstLine="12"/>
       </w:pPr>
-      <w:r>
-        <w:t>System.out.println("Indirizzo da jTextField " + jTextFieldIndirizzo.getText());</w:t>
+      <w:proofErr w:type="spellStart"/>
+      <w:r>
+        <w:t>System.out.println</w:t>
+      </w:r>
+      <w:proofErr w:type="spellEnd"/>
+      <w:r>
+        <w:t xml:space="preserve">("Indirizzo da </w:t>
+      </w:r>
+      <w:proofErr w:type="spellStart"/>
+      <w:r>
+        <w:t>jTextField</w:t>
+      </w:r>
+      <w:proofErr w:type="spellEnd"/>
+      <w:r>
+        <w:t xml:space="preserve"> " + </w:t>
+      </w:r>
+      <w:proofErr w:type="spellStart"/>
+      <w:r>
+        <w:t>jTextFieldIndirizzo.getText</w:t>
+      </w:r>
+      <w:proofErr w:type="spellEnd"/>
+      <w:r>
+        <w:t>());</w:t>
       </w:r>
     </w:p>
     <w:p>
       <w:pPr>
         <w:ind w:firstLine="708"/>
       </w:pPr>
-      <w:r>
-        <w:t>System.out.println("Indirizzo da entità creata " +newStruttura.getIndirizzo());</w:t>
+      <w:proofErr w:type="spellStart"/>
+      <w:r>
+        <w:t>System.out.println</w:t>
+      </w:r>
+      <w:proofErr w:type="spellEnd"/>
+      <w:r>
+        <w:t>("Indirizzo da entità creata " +</w:t>
+      </w:r>
+      <w:proofErr w:type="spellStart"/>
+      <w:r>
+        <w:t>newStruttura.getIndirizzo</w:t>
+      </w:r>
+      <w:proofErr w:type="spellEnd"/>
+      <w:r>
+        <w:t>());</w:t>
       </w:r>
     </w:p>
     <w:p>
@@ -55,10 +127,23 @@
         <w:ind w:left="708" w:firstLine="12"/>
       </w:pPr>
       <w:r>
-        <w:t xml:space="preserve">le due </w:t>
-      </w:r>
-      <w:r>
-        <w:t xml:space="preserve"> println stampa</w:t>
+        <w:t xml:space="preserve">le </w:t>
+      </w:r>
+      <w:proofErr w:type="gramStart"/>
+      <w:r>
+        <w:t xml:space="preserve">due </w:t>
+      </w:r>
+      <w:r>
+        <w:t xml:space="preserve"> </w:t>
+      </w:r>
+      <w:proofErr w:type="spellStart"/>
+      <w:r>
+        <w:t>println</w:t>
+      </w:r>
+      <w:proofErr w:type="spellEnd"/>
+      <w:proofErr w:type="gramEnd"/>
+      <w:r>
+        <w:t xml:space="preserve"> stampa</w:t>
       </w:r>
       <w:r>
         <w:t>no</w:t>
@@ -76,13 +161,37 @@
         <w:t xml:space="preserve"> e in cui poi viene inserito il dato nel database… </w:t>
       </w:r>
       <w:r>
-        <w:t>non è che hai cambiato qualcosa nel server che non mi hai passato? Puo’ avere qualcosa a che fare?</w:t>
+        <w:t xml:space="preserve">non è che hai cambiato qualcosa nel server che non mi hai passato? </w:t>
+      </w:r>
+      <w:proofErr w:type="spellStart"/>
+      <w:r>
+        <w:t>Puo’</w:t>
+      </w:r>
+      <w:proofErr w:type="spellEnd"/>
+      <w:r>
+        <w:t xml:space="preserve"> avere qualcosa a che fare?</w:t>
       </w:r>
       <w:r>
         <w:br/>
       </w:r>
       <w:r>
-        <w:t>All’avvio del programma, nel tab “Gestione strutture” il numero di stanze non viene caricato e viene inizializzato a zero. Quando poi si aggiungono delle stanze il numero viene incrementato con la stanza aggiunta in quel momento, ma non corrisponde a quello effettivamente presente nel database. E’ come se all’avvio non venisse letto il numero di stanze della struttura</w:t>
+        <w:t xml:space="preserve">All’avvio del programma, nel </w:t>
+      </w:r>
+      <w:proofErr w:type="spellStart"/>
+      <w:r>
+        <w:t>tab</w:t>
+      </w:r>
+      <w:proofErr w:type="spellEnd"/>
+      <w:r>
+        <w:t xml:space="preserve"> “Gestione strutture” il numero di stanze non viene caricato e viene inizializzato a zero. Quando poi si aggiungono delle stanze il numero viene incrementato con la stanza aggiunta in quel momento, ma non corrisponde a quello effettivamente presente nel database. </w:t>
+      </w:r>
+      <w:proofErr w:type="gramStart"/>
+      <w:r>
+        <w:t>E’</w:t>
+      </w:r>
+      <w:proofErr w:type="gramEnd"/>
+      <w:r>
+        <w:t xml:space="preserve"> come se all’avvio non venisse letto il numero di stanze della struttura</w:t>
       </w:r>
     </w:p>
     <w:p>
@@ -97,7 +206,23 @@
         <w:t xml:space="preserve">Quando </w:t>
       </w:r>
       <w:r>
-        <w:t>si rimuove una struttura dal tab gestione Clienti scompare premendo aggiorna (forse), e fin qui ci possiamo stare, ma dal tab panoramica non scompare neanche aggiornando</w:t>
+        <w:t xml:space="preserve">si rimuove una struttura dal </w:t>
+      </w:r>
+      <w:proofErr w:type="spellStart"/>
+      <w:r>
+        <w:t>tab</w:t>
+      </w:r>
+      <w:proofErr w:type="spellEnd"/>
+      <w:r>
+        <w:t xml:space="preserve"> gestione Clienti scompare premendo aggiorna (forse), e fin qui ci possiamo stare, ma dal </w:t>
+      </w:r>
+      <w:proofErr w:type="spellStart"/>
+      <w:r>
+        <w:t>tab</w:t>
+      </w:r>
+      <w:proofErr w:type="spellEnd"/>
+      <w:r>
+        <w:t xml:space="preserve"> panoramica non scompare neanche aggiornando</w:t>
       </w:r>
     </w:p>
     <w:p/>
@@ -122,7 +247,15 @@
         </w:numPr>
       </w:pPr>
       <w:r>
-        <w:t>Risolto bug che non rimuoveva la struttura dal tab panoramica neanche premendo aggiorna</w:t>
+        <w:t xml:space="preserve">Risolto bug che non rimuoveva la struttura dal </w:t>
+      </w:r>
+      <w:proofErr w:type="spellStart"/>
+      <w:r>
+        <w:t>tab</w:t>
+      </w:r>
+      <w:proofErr w:type="spellEnd"/>
+      <w:r>
+        <w:t xml:space="preserve"> panoramica neanche premendo aggiorna</w:t>
       </w:r>
     </w:p>
     <w:p>
@@ -134,7 +267,15 @@
         </w:numPr>
       </w:pPr>
       <w:r>
-        <w:t>Risolto il bug che non caricava il numero corretto di stanze all’avvio del programma nel tab “Gestione Strutture”</w:t>
+        <w:t xml:space="preserve">Risolto il bug che non caricava il numero corretto di stanze all’avvio del programma nel </w:t>
+      </w:r>
+      <w:proofErr w:type="spellStart"/>
+      <w:r>
+        <w:t>tab</w:t>
+      </w:r>
+      <w:proofErr w:type="spellEnd"/>
+      <w:r>
+        <w:t xml:space="preserve"> “Gestione Strutture”</w:t>
       </w:r>
     </w:p>
     <w:p>
@@ -167,7 +308,21 @@
         <w:rPr>
           <w:b/>
         </w:rPr>
-        <w:t>3 Aprile 2016</w:t>
+        <w:t xml:space="preserve">3 </w:t>
+      </w:r>
+      <w:proofErr w:type="gramStart"/>
+      <w:r>
+        <w:rPr>
+          <w:b/>
+        </w:rPr>
+        <w:t>Aprile</w:t>
+      </w:r>
+      <w:proofErr w:type="gramEnd"/>
+      <w:r>
+        <w:rPr>
+          <w:b/>
+        </w:rPr>
+        <w:t xml:space="preserve"> 2016</w:t>
       </w:r>
     </w:p>
     <w:p/>
@@ -224,8 +379,16 @@
           <w:numId w:val="2"/>
         </w:numPr>
       </w:pPr>
-      <w:r>
-        <w:t xml:space="preserve">Trovato bug per cui il numero di stanze non viene aggiornato immediatamente nella lista visualizzata quando si aggiungono/rimuovono stanze da una struttura. Il numero viene comunque aggiornato correttamente nel database e viene caricato correttamente all’avvio del programma. </w:t>
+      <w:bookmarkStart w:id="0" w:name="_GoBack"/>
+      <w:r>
+        <w:rPr>
+          <w:b/>
+        </w:rPr>
+        <w:t>Trovato</w:t>
+      </w:r>
+      <w:bookmarkEnd w:id="0"/>
+      <w:r>
+        <w:t xml:space="preserve"> bug per cui il numero di stanze non viene aggiornato immediatamente nella lista visualizzata quando si aggiungono/rimuovono stanze da una struttura. Il numero viene comunque aggiornato correttamente nel database e viene caricato correttamente all’avvio del programma. </w:t>
       </w:r>
     </w:p>
     <w:p>
@@ -255,14 +418,36 @@
         </w:numPr>
       </w:pPr>
       <w:r>
+        <w:rPr>
+          <w:b/>
+        </w:rPr>
         <w:lastRenderedPageBreak/>
-        <w:t xml:space="preserve">Trovato un bug per cui nel tab “Panoramica” </w:t>
+        <w:t>Trovato</w:t>
+      </w:r>
+      <w:r>
+        <w:t xml:space="preserve"> un bug per cui nel </w:t>
+      </w:r>
+      <w:proofErr w:type="spellStart"/>
+      <w:r>
+        <w:t>tab</w:t>
+      </w:r>
+      <w:proofErr w:type="spellEnd"/>
+      <w:r>
+        <w:t xml:space="preserve"> “Panoramica” </w:t>
       </w:r>
       <w:r>
         <w:t>se selezioni la struttura giusta, poi selezioni "Selezionare una struttura" e provi a selezionare di n</w:t>
       </w:r>
       <w:r>
-        <w:t>uovo la struttura giusta il programma crasha e da server offline</w:t>
+        <w:t xml:space="preserve">uovo la struttura giusta il programma </w:t>
+      </w:r>
+      <w:proofErr w:type="spellStart"/>
+      <w:r>
+        <w:t>crasha</w:t>
+      </w:r>
+      <w:proofErr w:type="spellEnd"/>
+      <w:r>
+        <w:t xml:space="preserve"> e da server offline</w:t>
       </w:r>
     </w:p>
     <w:p>
@@ -301,21 +486,7 @@
         <w:t xml:space="preserve">Risolto </w:t>
       </w:r>
       <w:r>
-        <w:t>bug che non permette</w:t>
-      </w:r>
-      <w:r>
-        <w:t>va</w:t>
-      </w:r>
-      <w:r>
-        <w:t xml:space="preserve"> di modificare i dati per un</w:t>
-      </w:r>
-      <w:r>
-        <w:t>’</w:t>
-      </w:r>
-      <w:bookmarkStart w:id="0" w:name="_GoBack"/>
-      <w:bookmarkEnd w:id="0"/>
-      <w:r>
-        <w:t>anagrafica già presente in archivio</w:t>
+        <w:t>bug che non permetteva di modificare i dati per un’anagrafica già presente in archivio</w:t>
       </w:r>
     </w:p>
     <w:p>
@@ -326,6 +497,61 @@
           <w:numId w:val="2"/>
         </w:numPr>
       </w:pPr>
+      <w:r>
+        <w:rPr>
+          <w:b/>
+        </w:rPr>
+        <w:t xml:space="preserve">Risolto </w:t>
+      </w:r>
+      <w:r>
+        <w:t xml:space="preserve">un bug per cui nel </w:t>
+      </w:r>
+      <w:proofErr w:type="spellStart"/>
+      <w:r>
+        <w:t>tab</w:t>
+      </w:r>
+      <w:proofErr w:type="spellEnd"/>
+      <w:r>
+        <w:t xml:space="preserve"> “Panoramica” </w:t>
+      </w:r>
+      <w:r>
+        <w:t>se selezioni la struttura giusta, poi selezioni "Selezionare una struttura" e provi a selezionare di n</w:t>
+      </w:r>
+      <w:r>
+        <w:t xml:space="preserve">uovo la struttura giusta il programma </w:t>
+      </w:r>
+      <w:proofErr w:type="spellStart"/>
+      <w:r>
+        <w:t>crasha</w:t>
+      </w:r>
+      <w:proofErr w:type="spellEnd"/>
+      <w:r>
+        <w:t xml:space="preserve"> e da server offline</w:t>
+      </w:r>
+    </w:p>
+    <w:p>
+      <w:pPr>
+        <w:pStyle w:val="Paragrafoelenco"/>
+        <w:numPr>
+          <w:ilvl w:val="0"/>
+          <w:numId w:val="2"/>
+        </w:numPr>
+      </w:pPr>
+      <w:r>
+        <w:rPr>
+          <w:b/>
+        </w:rPr>
+        <w:t>Risolto</w:t>
+      </w:r>
+      <w:r>
+        <w:t xml:space="preserve"> </w:t>
+      </w:r>
+      <w:r>
+        <w:t>bug per cui il numero di stanze non viene aggiornato immediatamente nella lista visualizzata quando si aggiungono/ri</w:t>
+      </w:r>
+      <w:r>
+        <w:t xml:space="preserve">muovono stanze da una struttura tramite l’aggiunta di un bottone aggiorna </w:t>
+      </w:r>
     </w:p>
     <w:sectPr>
       <w:pgSz w:w="11900" w:h="16840"/>

</xml_diff>